<commit_message>
added question asking about which trial court
</commit_message>
<xml_diff>
--- a/docassemble/AppealsEntryForm/data/templates/appeals_entry_form.docx
+++ b/docassemble/AppealsEntryForm/data/templates/appeals_entry_form.docx
@@ -407,7 +407,6 @@
         </w:rPr>
         <w:t xml:space="preserve">Trial Court: </w:t>
       </w:r>
-      <w:proofErr w:type="gramStart"/>
       <w:r>
         <w:rPr>
           <w:rFonts w:ascii="Times New Roman" w:hAnsi="Times New Roman" w:cs="Times New Roman"/>
@@ -419,14 +418,13 @@
         <w:rPr>
           <w:rFonts w:ascii="Times New Roman" w:hAnsi="Times New Roman" w:cs="Times New Roman"/>
         </w:rPr>
-        <w:t>trial</w:t>
-      </w:r>
-      <w:proofErr w:type="gramEnd"/>
-      <w:r>
-        <w:rPr>
-          <w:rFonts w:ascii="Times New Roman" w:hAnsi="Times New Roman" w:cs="Times New Roman"/>
-        </w:rPr>
-        <w:t>_court</w:t>
+        <w:t>name_of_</w:t>
+      </w:r>
+      <w:r>
+        <w:rPr>
+          <w:rFonts w:ascii="Times New Roman" w:hAnsi="Times New Roman" w:cs="Times New Roman"/>
+        </w:rPr>
+        <w:t>trial_court</w:t>
       </w:r>
       <w:proofErr w:type="spellEnd"/>
       <w:r>
@@ -2090,6 +2088,7 @@
   <w:style w:type="character" w:default="1" w:styleId="DefaultParagraphFont">
     <w:name w:val="Default Paragraph Font"/>
     <w:uiPriority w:val="1"/>
+    <w:semiHidden/>
     <w:unhideWhenUsed/>
   </w:style>
   <w:style w:type="table" w:default="1" w:styleId="TableNormal">

</xml_diff>

<commit_message>
changed trial court question to drop down options
</commit_message>
<xml_diff>
--- a/docassemble/AppealsEntryForm/data/templates/appeals_entry_form.docx
+++ b/docassemble/AppealsEntryForm/data/templates/appeals_entry_form.docx
@@ -407,6 +407,7 @@
         </w:rPr>
         <w:t xml:space="preserve">Trial Court: </w:t>
       </w:r>
+      <w:proofErr w:type="gramStart"/>
       <w:r>
         <w:rPr>
           <w:rFonts w:ascii="Times New Roman" w:hAnsi="Times New Roman" w:cs="Times New Roman"/>
@@ -418,13 +419,14 @@
         <w:rPr>
           <w:rFonts w:ascii="Times New Roman" w:hAnsi="Times New Roman" w:cs="Times New Roman"/>
         </w:rPr>
-        <w:t>name_of_</w:t>
-      </w:r>
-      <w:r>
-        <w:rPr>
-          <w:rFonts w:ascii="Times New Roman" w:hAnsi="Times New Roman" w:cs="Times New Roman"/>
-        </w:rPr>
-        <w:t>trial_court</w:t>
+        <w:t>trial</w:t>
+      </w:r>
+      <w:proofErr w:type="gramEnd"/>
+      <w:r>
+        <w:rPr>
+          <w:rFonts w:ascii="Times New Roman" w:hAnsi="Times New Roman" w:cs="Times New Roman"/>
+        </w:rPr>
+        <w:t>_court</w:t>
       </w:r>
       <w:proofErr w:type="spellEnd"/>
       <w:r>
@@ -668,13 +670,6 @@
       <w:r>
         <w:rPr>
           <w:rFonts w:ascii="Times New Roman" w:hAnsi="Times New Roman" w:cs="Times New Roman"/>
-          <w:u w:val="single"/>
-        </w:rPr>
-        <w:t>_</w:t>
-      </w:r>
-      <w:r>
-        <w:rPr>
-          <w:rFonts w:ascii="Times New Roman" w:hAnsi="Times New Roman" w:cs="Times New Roman"/>
         </w:rPr>
         <w:t xml:space="preserve"> {% else %} </w:t>
       </w:r>
@@ -764,13 +759,6 @@
       <w:r>
         <w:rPr>
           <w:rFonts w:ascii="Times New Roman" w:hAnsi="Times New Roman" w:cs="Times New Roman"/>
-          <w:u w:val="single"/>
-        </w:rPr>
-        <w:t>_</w:t>
-      </w:r>
-      <w:r>
-        <w:rPr>
-          <w:rFonts w:ascii="Times New Roman" w:hAnsi="Times New Roman" w:cs="Times New Roman"/>
         </w:rPr>
         <w:t xml:space="preserve"> {% else %} </w:t>
       </w:r>
@@ -855,13 +843,6 @@
           <w:u w:val="single"/>
         </w:rPr>
         <w:t>X</w:t>
-      </w:r>
-      <w:r>
-        <w:rPr>
-          <w:rFonts w:ascii="Times New Roman" w:hAnsi="Times New Roman" w:cs="Times New Roman"/>
-          <w:u w:val="single"/>
-        </w:rPr>
-        <w:t>_</w:t>
       </w:r>
       <w:r>
         <w:rPr>

</xml_diff>